<commit_message>
Sommaire ajouté par notre très chère Isabel au yeux bleues
</commit_message>
<xml_diff>
--- a/CDC v.2.docx
+++ b/CDC v.2.docx
@@ -209,25 +209,7 @@
                     <w:szCs w:val="44"/>
                     <w:lang w:val="en-US"/>
                   </w:rPr>
-                  <w:t xml:space="preserve"> </w:t>
-                </w:r>
-                <w:proofErr w:type="spellStart"/>
-                <w:r>
-                  <w:rPr>
-                    <w:sz w:val="32"/>
-                    <w:szCs w:val="44"/>
-                    <w:lang w:val="en-US"/>
-                  </w:rPr>
-                  <w:t>Laetitia</w:t>
-                </w:r>
-                <w:proofErr w:type="spellEnd"/>
-                <w:r>
-                  <w:rPr>
-                    <w:sz w:val="32"/>
-                    <w:szCs w:val="44"/>
-                    <w:lang w:val="en-US"/>
-                  </w:rPr>
-                  <w:t xml:space="preserve"> Morant – Isabel Moreno – Sylvia Naïm </w:t>
+                  <w:t xml:space="preserve"> Laetitia Morant – Isabel Moreno – Sylvia Naïm </w:t>
                 </w:r>
               </w:sdtContent>
             </w:sdt>
@@ -281,7 +263,7 @@
                           <a:avLst/>
                         </a:prstGeom>
                         <a:blipFill dpi="0" rotWithShape="1">
-                          <a:blip r:embed="rId9">
+                          <a:blip r:embed="rId10">
                             <a:duotone>
                               <a:schemeClr val="lt1">
                                 <a:shade val="20000"/>
@@ -340,7 +322,7 @@
           <mc:Fallback>
             <w:pict>
               <v:rect id="Rectangle 1" o:spid="_x0000_s1026" style="position:absolute;margin-left:6.75pt;margin-top:0;width:612pt;height:11in;z-index:-251652096;visibility:visible;mso-wrap-style:square;mso-width-percent:1000;mso-height-percent:1000;mso-wrap-distance-left:9pt;mso-wrap-distance-top:0;mso-wrap-distance-right:9pt;mso-wrap-distance-bottom:0;mso-position-horizontal:absolute;mso-position-horizontal-relative:page;mso-position-vertical:absolute;mso-position-vertical-relative:page;mso-width-percent:1000;mso-height-percent:1000;mso-width-relative:page;mso-height-relative:page;v-text-anchor:middle" o:gfxdata="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" stroked="f" strokeweight="2pt">
-                <v:fill r:id="rId10" o:title="" recolor="t" rotate="t" type="frame"/>
+                <v:fill r:id="rId11" o:title="" recolor="t" rotate="t" type="frame"/>
                 <v:imagedata recolortarget="#3f3f3f [801]"/>
                 <w10:wrap anchorx="page" anchory="page"/>
               </v:rect>
@@ -396,7 +378,7 @@
                               <a:avLst/>
                             </a:prstGeom>
                             <a:blipFill dpi="0" rotWithShape="1">
-                              <a:blip r:embed="rId9">
+                              <a:blip r:embed="rId10">
                                 <a:duotone>
                                   <a:schemeClr val="lt1">
                                     <a:shade val="20000"/>
@@ -455,7 +437,7 @@
               <mc:Fallback>
                 <w:pict>
                   <v:rect id="Rectangle 52" o:spid="_x0000_s1026" style="position:absolute;margin-left:0;margin-top:0;width:612pt;height:11in;z-index:-251655168;visibility:visible;mso-wrap-style:square;mso-width-percent:1000;mso-height-percent:1000;mso-wrap-distance-left:9pt;mso-wrap-distance-top:0;mso-wrap-distance-right:9pt;mso-wrap-distance-bottom:0;mso-position-horizontal:center;mso-position-horizontal-relative:page;mso-position-vertical:center;mso-position-vertical-relative:page;mso-width-percent:1000;mso-height-percent:1000;mso-width-relative:page;mso-height-relative:page;v-text-anchor:middle" o:gfxdata="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" stroked="f" strokeweight="2pt">
-                    <v:fill r:id="rId10" o:title="" recolor="t" rotate="t" type="frame"/>
+                    <v:fill r:id="rId11" o:title="" recolor="t" rotate="t" type="frame"/>
                     <v:imagedata recolortarget="#3f3f3f [801]"/>
                     <w10:wrap anchorx="page" anchory="page"/>
                   </v:rect>
@@ -776,6 +758,982 @@
     </w:p>
     <w:p>
       <w:pPr>
+        <w:pStyle w:val="TM1"/>
+      </w:pPr>
+    </w:p>
+    <w:p>
+      <w:pPr>
+        <w:pStyle w:val="TM1"/>
+      </w:pPr>
+    </w:p>
+    <w:p>
+      <w:pPr>
+        <w:pStyle w:val="TM1"/>
+      </w:pPr>
+      <w:r>
+        <w:t>SOMMAIRE</w:t>
+      </w:r>
+    </w:p>
+    <w:p>
+      <w:bookmarkStart w:id="0" w:name="_GoBack"/>
+      <w:bookmarkEnd w:id="0"/>
+    </w:p>
+    <w:p>
+      <w:pPr>
+        <w:pStyle w:val="TM1"/>
+      </w:pPr>
+    </w:p>
+    <w:p>
+      <w:pPr>
+        <w:pStyle w:val="TM1"/>
+        <w:rPr>
+          <w:rFonts w:eastAsiaTheme="minorEastAsia"/>
+          <w:noProof/>
+          <w:lang w:eastAsia="fr-FR"/>
+        </w:rPr>
+      </w:pPr>
+      <w:r>
+        <w:fldChar w:fldCharType="begin"/>
+      </w:r>
+      <w:r>
+        <w:instrText xml:space="preserve"> TOC \o "1-4" \h \z \u </w:instrText>
+      </w:r>
+      <w:r>
+        <w:fldChar w:fldCharType="separate"/>
+      </w:r>
+      <w:hyperlink w:anchor="_Toc374803174" w:history="1">
+        <w:r>
+          <w:rPr>
+            <w:rStyle w:val="Lienhypertexte"/>
+            <w:noProof/>
+          </w:rPr>
+          <w:t>I.</w:t>
+        </w:r>
+        <w:r>
+          <w:rPr>
+            <w:rFonts w:eastAsiaTheme="minorEastAsia"/>
+            <w:noProof/>
+            <w:lang w:eastAsia="fr-FR"/>
+          </w:rPr>
+          <w:tab/>
+        </w:r>
+        <w:r>
+          <w:rPr>
+            <w:rStyle w:val="Lienhypertexte"/>
+            <w:noProof/>
+          </w:rPr>
+          <w:t>Présentation du projet</w:t>
+        </w:r>
+        <w:r>
+          <w:rPr>
+            <w:noProof/>
+            <w:webHidden/>
+          </w:rPr>
+          <w:tab/>
+        </w:r>
+        <w:r>
+          <w:rPr>
+            <w:noProof/>
+            <w:webHidden/>
+          </w:rPr>
+          <w:fldChar w:fldCharType="begin"/>
+        </w:r>
+        <w:r>
+          <w:rPr>
+            <w:noProof/>
+            <w:webHidden/>
+          </w:rPr>
+          <w:instrText xml:space="preserve"> PAGEREF _Toc374803174 \h </w:instrText>
+        </w:r>
+        <w:r>
+          <w:rPr>
+            <w:noProof/>
+            <w:webHidden/>
+          </w:rPr>
+        </w:r>
+        <w:r>
+          <w:rPr>
+            <w:noProof/>
+            <w:webHidden/>
+          </w:rPr>
+          <w:fldChar w:fldCharType="separate"/>
+        </w:r>
+        <w:r>
+          <w:rPr>
+            <w:noProof/>
+            <w:webHidden/>
+          </w:rPr>
+          <w:t>2</w:t>
+        </w:r>
+        <w:r>
+          <w:rPr>
+            <w:noProof/>
+            <w:webHidden/>
+          </w:rPr>
+          <w:fldChar w:fldCharType="end"/>
+        </w:r>
+      </w:hyperlink>
+    </w:p>
+    <w:p>
+      <w:pPr>
+        <w:pStyle w:val="TM1"/>
+        <w:rPr>
+          <w:rFonts w:eastAsiaTheme="minorEastAsia"/>
+          <w:noProof/>
+          <w:lang w:eastAsia="fr-FR"/>
+        </w:rPr>
+      </w:pPr>
+      <w:hyperlink w:anchor="_Toc374803175" w:history="1">
+        <w:r>
+          <w:rPr>
+            <w:rStyle w:val="Lienhypertexte"/>
+            <w:noProof/>
+            <w:lang w:eastAsia="fr-FR"/>
+          </w:rPr>
+          <w:t>II.</w:t>
+        </w:r>
+        <w:r>
+          <w:rPr>
+            <w:rFonts w:eastAsiaTheme="minorEastAsia"/>
+            <w:noProof/>
+            <w:lang w:eastAsia="fr-FR"/>
+          </w:rPr>
+          <w:tab/>
+        </w:r>
+        <w:r>
+          <w:rPr>
+            <w:rStyle w:val="Lienhypertexte"/>
+            <w:noProof/>
+            <w:lang w:eastAsia="fr-FR"/>
+          </w:rPr>
+          <w:t>Fonctionnalités</w:t>
+        </w:r>
+        <w:r>
+          <w:rPr>
+            <w:noProof/>
+            <w:webHidden/>
+          </w:rPr>
+          <w:tab/>
+        </w:r>
+        <w:r>
+          <w:rPr>
+            <w:noProof/>
+            <w:webHidden/>
+          </w:rPr>
+          <w:fldChar w:fldCharType="begin"/>
+        </w:r>
+        <w:r>
+          <w:rPr>
+            <w:noProof/>
+            <w:webHidden/>
+          </w:rPr>
+          <w:instrText xml:space="preserve"> PAGEREF _Toc374803175 \h </w:instrText>
+        </w:r>
+        <w:r>
+          <w:rPr>
+            <w:noProof/>
+            <w:webHidden/>
+          </w:rPr>
+        </w:r>
+        <w:r>
+          <w:rPr>
+            <w:noProof/>
+            <w:webHidden/>
+          </w:rPr>
+          <w:fldChar w:fldCharType="separate"/>
+        </w:r>
+        <w:r>
+          <w:rPr>
+            <w:noProof/>
+            <w:webHidden/>
+          </w:rPr>
+          <w:t>3</w:t>
+        </w:r>
+        <w:r>
+          <w:rPr>
+            <w:noProof/>
+            <w:webHidden/>
+          </w:rPr>
+          <w:fldChar w:fldCharType="end"/>
+        </w:r>
+      </w:hyperlink>
+    </w:p>
+    <w:p>
+      <w:pPr>
+        <w:pStyle w:val="TM2"/>
+        <w:tabs>
+          <w:tab w:val="left" w:pos="660"/>
+          <w:tab w:val="right" w:leader="dot" w:pos="9062"/>
+        </w:tabs>
+        <w:rPr>
+          <w:rFonts w:eastAsiaTheme="minorEastAsia"/>
+          <w:noProof/>
+          <w:lang w:eastAsia="fr-FR"/>
+        </w:rPr>
+      </w:pPr>
+      <w:hyperlink w:anchor="_Toc374803176" w:history="1">
+        <w:r>
+          <w:rPr>
+            <w:rStyle w:val="Lienhypertexte"/>
+            <w:noProof/>
+            <w:lang w:eastAsia="fr-FR"/>
+          </w:rPr>
+          <w:t>1.</w:t>
+        </w:r>
+        <w:r>
+          <w:rPr>
+            <w:rFonts w:eastAsiaTheme="minorEastAsia"/>
+            <w:noProof/>
+            <w:lang w:eastAsia="fr-FR"/>
+          </w:rPr>
+          <w:tab/>
+        </w:r>
+        <w:r>
+          <w:rPr>
+            <w:rStyle w:val="Lienhypertexte"/>
+            <w:noProof/>
+            <w:lang w:eastAsia="fr-FR"/>
+          </w:rPr>
+          <w:t>Les utilisateurs</w:t>
+        </w:r>
+        <w:r>
+          <w:rPr>
+            <w:noProof/>
+            <w:webHidden/>
+          </w:rPr>
+          <w:tab/>
+        </w:r>
+        <w:r>
+          <w:rPr>
+            <w:noProof/>
+            <w:webHidden/>
+          </w:rPr>
+          <w:fldChar w:fldCharType="begin"/>
+        </w:r>
+        <w:r>
+          <w:rPr>
+            <w:noProof/>
+            <w:webHidden/>
+          </w:rPr>
+          <w:instrText xml:space="preserve"> PAGEREF _Toc374803176 \h </w:instrText>
+        </w:r>
+        <w:r>
+          <w:rPr>
+            <w:noProof/>
+            <w:webHidden/>
+          </w:rPr>
+        </w:r>
+        <w:r>
+          <w:rPr>
+            <w:noProof/>
+            <w:webHidden/>
+          </w:rPr>
+          <w:fldChar w:fldCharType="separate"/>
+        </w:r>
+        <w:r>
+          <w:rPr>
+            <w:noProof/>
+            <w:webHidden/>
+          </w:rPr>
+          <w:t>3</w:t>
+        </w:r>
+        <w:r>
+          <w:rPr>
+            <w:noProof/>
+            <w:webHidden/>
+          </w:rPr>
+          <w:fldChar w:fldCharType="end"/>
+        </w:r>
+      </w:hyperlink>
+    </w:p>
+    <w:p>
+      <w:pPr>
+        <w:pStyle w:val="TM2"/>
+        <w:tabs>
+          <w:tab w:val="left" w:pos="660"/>
+          <w:tab w:val="right" w:leader="dot" w:pos="9062"/>
+        </w:tabs>
+        <w:rPr>
+          <w:rFonts w:eastAsiaTheme="minorEastAsia"/>
+          <w:noProof/>
+          <w:lang w:eastAsia="fr-FR"/>
+        </w:rPr>
+      </w:pPr>
+      <w:hyperlink w:anchor="_Toc374803177" w:history="1">
+        <w:r>
+          <w:rPr>
+            <w:rStyle w:val="Lienhypertexte"/>
+            <w:noProof/>
+            <w:lang w:eastAsia="fr-FR"/>
+          </w:rPr>
+          <w:t>2.</w:t>
+        </w:r>
+        <w:r>
+          <w:rPr>
+            <w:rFonts w:eastAsiaTheme="minorEastAsia"/>
+            <w:noProof/>
+            <w:lang w:eastAsia="fr-FR"/>
+          </w:rPr>
+          <w:tab/>
+        </w:r>
+        <w:r>
+          <w:rPr>
+            <w:rStyle w:val="Lienhypertexte"/>
+            <w:noProof/>
+            <w:lang w:eastAsia="fr-FR"/>
+          </w:rPr>
+          <w:t>Gestion des parkings</w:t>
+        </w:r>
+        <w:r>
+          <w:rPr>
+            <w:noProof/>
+            <w:webHidden/>
+          </w:rPr>
+          <w:tab/>
+        </w:r>
+        <w:r>
+          <w:rPr>
+            <w:noProof/>
+            <w:webHidden/>
+          </w:rPr>
+          <w:fldChar w:fldCharType="begin"/>
+        </w:r>
+        <w:r>
+          <w:rPr>
+            <w:noProof/>
+            <w:webHidden/>
+          </w:rPr>
+          <w:instrText xml:space="preserve"> PAGEREF _Toc374803177 \h </w:instrText>
+        </w:r>
+        <w:r>
+          <w:rPr>
+            <w:noProof/>
+            <w:webHidden/>
+          </w:rPr>
+        </w:r>
+        <w:r>
+          <w:rPr>
+            <w:noProof/>
+            <w:webHidden/>
+          </w:rPr>
+          <w:fldChar w:fldCharType="separate"/>
+        </w:r>
+        <w:r>
+          <w:rPr>
+            <w:noProof/>
+            <w:webHidden/>
+          </w:rPr>
+          <w:t>3</w:t>
+        </w:r>
+        <w:r>
+          <w:rPr>
+            <w:noProof/>
+            <w:webHidden/>
+          </w:rPr>
+          <w:fldChar w:fldCharType="end"/>
+        </w:r>
+      </w:hyperlink>
+    </w:p>
+    <w:p>
+      <w:pPr>
+        <w:pStyle w:val="TM4"/>
+        <w:tabs>
+          <w:tab w:val="left" w:pos="1100"/>
+          <w:tab w:val="right" w:leader="dot" w:pos="9062"/>
+        </w:tabs>
+        <w:rPr>
+          <w:noProof/>
+        </w:rPr>
+      </w:pPr>
+      <w:hyperlink w:anchor="_Toc374803178" w:history="1">
+        <w:r>
+          <w:rPr>
+            <w:rStyle w:val="Lienhypertexte"/>
+            <w:noProof/>
+            <w:lang w:eastAsia="fr-FR"/>
+          </w:rPr>
+          <w:t>a.</w:t>
+        </w:r>
+        <w:r>
+          <w:rPr>
+            <w:noProof/>
+          </w:rPr>
+          <w:tab/>
+        </w:r>
+        <w:r>
+          <w:rPr>
+            <w:rStyle w:val="Lienhypertexte"/>
+            <w:noProof/>
+            <w:lang w:eastAsia="fr-FR"/>
+          </w:rPr>
+          <w:t>Qu’est-ce qu’un parking ?</w:t>
+        </w:r>
+        <w:r>
+          <w:rPr>
+            <w:noProof/>
+            <w:webHidden/>
+          </w:rPr>
+          <w:tab/>
+        </w:r>
+        <w:r>
+          <w:rPr>
+            <w:noProof/>
+            <w:webHidden/>
+          </w:rPr>
+          <w:fldChar w:fldCharType="begin"/>
+        </w:r>
+        <w:r>
+          <w:rPr>
+            <w:noProof/>
+            <w:webHidden/>
+          </w:rPr>
+          <w:instrText xml:space="preserve"> PAGEREF _Toc374803178 \h </w:instrText>
+        </w:r>
+        <w:r>
+          <w:rPr>
+            <w:noProof/>
+            <w:webHidden/>
+          </w:rPr>
+        </w:r>
+        <w:r>
+          <w:rPr>
+            <w:noProof/>
+            <w:webHidden/>
+          </w:rPr>
+          <w:fldChar w:fldCharType="separate"/>
+        </w:r>
+        <w:r>
+          <w:rPr>
+            <w:noProof/>
+            <w:webHidden/>
+          </w:rPr>
+          <w:t>3</w:t>
+        </w:r>
+        <w:r>
+          <w:rPr>
+            <w:noProof/>
+            <w:webHidden/>
+          </w:rPr>
+          <w:fldChar w:fldCharType="end"/>
+        </w:r>
+      </w:hyperlink>
+    </w:p>
+    <w:p>
+      <w:pPr>
+        <w:pStyle w:val="TM4"/>
+        <w:tabs>
+          <w:tab w:val="left" w:pos="1100"/>
+          <w:tab w:val="right" w:leader="dot" w:pos="9062"/>
+        </w:tabs>
+        <w:rPr>
+          <w:noProof/>
+        </w:rPr>
+      </w:pPr>
+      <w:hyperlink w:anchor="_Toc374803179" w:history="1">
+        <w:r>
+          <w:rPr>
+            <w:rStyle w:val="Lienhypertexte"/>
+            <w:noProof/>
+            <w:lang w:eastAsia="fr-FR"/>
+          </w:rPr>
+          <w:t>b.</w:t>
+        </w:r>
+        <w:r>
+          <w:rPr>
+            <w:noProof/>
+          </w:rPr>
+          <w:tab/>
+        </w:r>
+        <w:r>
+          <w:rPr>
+            <w:rStyle w:val="Lienhypertexte"/>
+            <w:noProof/>
+            <w:lang w:eastAsia="fr-FR"/>
+          </w:rPr>
+          <w:t>Rechercher un parking</w:t>
+        </w:r>
+        <w:r>
+          <w:rPr>
+            <w:noProof/>
+            <w:webHidden/>
+          </w:rPr>
+          <w:tab/>
+        </w:r>
+        <w:r>
+          <w:rPr>
+            <w:noProof/>
+            <w:webHidden/>
+          </w:rPr>
+          <w:fldChar w:fldCharType="begin"/>
+        </w:r>
+        <w:r>
+          <w:rPr>
+            <w:noProof/>
+            <w:webHidden/>
+          </w:rPr>
+          <w:instrText xml:space="preserve"> PAGEREF _Toc374803179 \h </w:instrText>
+        </w:r>
+        <w:r>
+          <w:rPr>
+            <w:noProof/>
+            <w:webHidden/>
+          </w:rPr>
+        </w:r>
+        <w:r>
+          <w:rPr>
+            <w:noProof/>
+            <w:webHidden/>
+          </w:rPr>
+          <w:fldChar w:fldCharType="separate"/>
+        </w:r>
+        <w:r>
+          <w:rPr>
+            <w:noProof/>
+            <w:webHidden/>
+          </w:rPr>
+          <w:t>4</w:t>
+        </w:r>
+        <w:r>
+          <w:rPr>
+            <w:noProof/>
+            <w:webHidden/>
+          </w:rPr>
+          <w:fldChar w:fldCharType="end"/>
+        </w:r>
+      </w:hyperlink>
+    </w:p>
+    <w:p>
+      <w:pPr>
+        <w:pStyle w:val="TM4"/>
+        <w:tabs>
+          <w:tab w:val="left" w:pos="1100"/>
+          <w:tab w:val="right" w:leader="dot" w:pos="9062"/>
+        </w:tabs>
+        <w:rPr>
+          <w:noProof/>
+        </w:rPr>
+      </w:pPr>
+      <w:hyperlink w:anchor="_Toc374803180" w:history="1">
+        <w:r>
+          <w:rPr>
+            <w:rStyle w:val="Lienhypertexte"/>
+            <w:noProof/>
+            <w:lang w:eastAsia="fr-FR"/>
+          </w:rPr>
+          <w:t>c.</w:t>
+        </w:r>
+        <w:r>
+          <w:rPr>
+            <w:noProof/>
+          </w:rPr>
+          <w:tab/>
+        </w:r>
+        <w:r>
+          <w:rPr>
+            <w:rStyle w:val="Lienhypertexte"/>
+            <w:noProof/>
+            <w:lang w:eastAsia="fr-FR"/>
+          </w:rPr>
+          <w:t>Ajouter un parking</w:t>
+        </w:r>
+        <w:r>
+          <w:rPr>
+            <w:noProof/>
+            <w:webHidden/>
+          </w:rPr>
+          <w:tab/>
+        </w:r>
+        <w:r>
+          <w:rPr>
+            <w:noProof/>
+            <w:webHidden/>
+          </w:rPr>
+          <w:fldChar w:fldCharType="begin"/>
+        </w:r>
+        <w:r>
+          <w:rPr>
+            <w:noProof/>
+            <w:webHidden/>
+          </w:rPr>
+          <w:instrText xml:space="preserve"> PAGEREF _Toc374803180 \h </w:instrText>
+        </w:r>
+        <w:r>
+          <w:rPr>
+            <w:noProof/>
+            <w:webHidden/>
+          </w:rPr>
+        </w:r>
+        <w:r>
+          <w:rPr>
+            <w:noProof/>
+            <w:webHidden/>
+          </w:rPr>
+          <w:fldChar w:fldCharType="separate"/>
+        </w:r>
+        <w:r>
+          <w:rPr>
+            <w:noProof/>
+            <w:webHidden/>
+          </w:rPr>
+          <w:t>4</w:t>
+        </w:r>
+        <w:r>
+          <w:rPr>
+            <w:noProof/>
+            <w:webHidden/>
+          </w:rPr>
+          <w:fldChar w:fldCharType="end"/>
+        </w:r>
+      </w:hyperlink>
+    </w:p>
+    <w:p>
+      <w:pPr>
+        <w:pStyle w:val="TM4"/>
+        <w:tabs>
+          <w:tab w:val="left" w:pos="1100"/>
+          <w:tab w:val="right" w:leader="dot" w:pos="9062"/>
+        </w:tabs>
+        <w:rPr>
+          <w:noProof/>
+        </w:rPr>
+      </w:pPr>
+      <w:hyperlink w:anchor="_Toc374803181" w:history="1">
+        <w:r>
+          <w:rPr>
+            <w:rStyle w:val="Lienhypertexte"/>
+            <w:rFonts w:eastAsia="Times New Roman"/>
+            <w:noProof/>
+            <w:lang w:eastAsia="fr-FR"/>
+          </w:rPr>
+          <w:t>d.</w:t>
+        </w:r>
+        <w:r>
+          <w:rPr>
+            <w:noProof/>
+          </w:rPr>
+          <w:tab/>
+        </w:r>
+        <w:r>
+          <w:rPr>
+            <w:rStyle w:val="Lienhypertexte"/>
+            <w:rFonts w:eastAsia="Times New Roman"/>
+            <w:noProof/>
+            <w:lang w:eastAsia="fr-FR"/>
+          </w:rPr>
+          <w:t>Suppression de parking</w:t>
+        </w:r>
+        <w:r>
+          <w:rPr>
+            <w:noProof/>
+            <w:webHidden/>
+          </w:rPr>
+          <w:tab/>
+        </w:r>
+        <w:r>
+          <w:rPr>
+            <w:noProof/>
+            <w:webHidden/>
+          </w:rPr>
+          <w:fldChar w:fldCharType="begin"/>
+        </w:r>
+        <w:r>
+          <w:rPr>
+            <w:noProof/>
+            <w:webHidden/>
+          </w:rPr>
+          <w:instrText xml:space="preserve"> PAGEREF _Toc374803181 \h </w:instrText>
+        </w:r>
+        <w:r>
+          <w:rPr>
+            <w:noProof/>
+            <w:webHidden/>
+          </w:rPr>
+        </w:r>
+        <w:r>
+          <w:rPr>
+            <w:noProof/>
+            <w:webHidden/>
+          </w:rPr>
+          <w:fldChar w:fldCharType="separate"/>
+        </w:r>
+        <w:r>
+          <w:rPr>
+            <w:noProof/>
+            <w:webHidden/>
+          </w:rPr>
+          <w:t>4</w:t>
+        </w:r>
+        <w:r>
+          <w:rPr>
+            <w:noProof/>
+            <w:webHidden/>
+          </w:rPr>
+          <w:fldChar w:fldCharType="end"/>
+        </w:r>
+      </w:hyperlink>
+    </w:p>
+    <w:p>
+      <w:pPr>
+        <w:pStyle w:val="TM4"/>
+        <w:tabs>
+          <w:tab w:val="left" w:pos="1100"/>
+          <w:tab w:val="right" w:leader="dot" w:pos="9062"/>
+        </w:tabs>
+        <w:rPr>
+          <w:noProof/>
+        </w:rPr>
+      </w:pPr>
+      <w:hyperlink w:anchor="_Toc374803182" w:history="1">
+        <w:r>
+          <w:rPr>
+            <w:rStyle w:val="Lienhypertexte"/>
+            <w:rFonts w:eastAsia="Times New Roman"/>
+            <w:noProof/>
+            <w:lang w:eastAsia="fr-FR"/>
+          </w:rPr>
+          <w:t>e.</w:t>
+        </w:r>
+        <w:r>
+          <w:rPr>
+            <w:noProof/>
+          </w:rPr>
+          <w:tab/>
+        </w:r>
+        <w:r>
+          <w:rPr>
+            <w:rStyle w:val="Lienhypertexte"/>
+            <w:rFonts w:eastAsia="Times New Roman"/>
+            <w:noProof/>
+            <w:lang w:eastAsia="fr-FR"/>
+          </w:rPr>
+          <w:t>Garder un parking en favoris</w:t>
+        </w:r>
+        <w:r>
+          <w:rPr>
+            <w:noProof/>
+            <w:webHidden/>
+          </w:rPr>
+          <w:tab/>
+        </w:r>
+        <w:r>
+          <w:rPr>
+            <w:noProof/>
+            <w:webHidden/>
+          </w:rPr>
+          <w:fldChar w:fldCharType="begin"/>
+        </w:r>
+        <w:r>
+          <w:rPr>
+            <w:noProof/>
+            <w:webHidden/>
+          </w:rPr>
+          <w:instrText xml:space="preserve"> PAGEREF _Toc374803182 \h </w:instrText>
+        </w:r>
+        <w:r>
+          <w:rPr>
+            <w:noProof/>
+            <w:webHidden/>
+          </w:rPr>
+        </w:r>
+        <w:r>
+          <w:rPr>
+            <w:noProof/>
+            <w:webHidden/>
+          </w:rPr>
+          <w:fldChar w:fldCharType="separate"/>
+        </w:r>
+        <w:r>
+          <w:rPr>
+            <w:noProof/>
+            <w:webHidden/>
+          </w:rPr>
+          <w:t>5</w:t>
+        </w:r>
+        <w:r>
+          <w:rPr>
+            <w:noProof/>
+            <w:webHidden/>
+          </w:rPr>
+          <w:fldChar w:fldCharType="end"/>
+        </w:r>
+      </w:hyperlink>
+    </w:p>
+    <w:p>
+      <w:pPr>
+        <w:pStyle w:val="TM4"/>
+        <w:tabs>
+          <w:tab w:val="left" w:pos="1100"/>
+          <w:tab w:val="right" w:leader="dot" w:pos="9062"/>
+        </w:tabs>
+        <w:rPr>
+          <w:noProof/>
+        </w:rPr>
+      </w:pPr>
+      <w:hyperlink w:anchor="_Toc374803183" w:history="1">
+        <w:r>
+          <w:rPr>
+            <w:rStyle w:val="Lienhypertexte"/>
+            <w:rFonts w:eastAsia="Times New Roman"/>
+            <w:noProof/>
+            <w:lang w:eastAsia="fr-FR"/>
+          </w:rPr>
+          <w:t>f.</w:t>
+        </w:r>
+        <w:r>
+          <w:rPr>
+            <w:noProof/>
+          </w:rPr>
+          <w:tab/>
+        </w:r>
+        <w:r>
+          <w:rPr>
+            <w:rStyle w:val="Lienhypertexte"/>
+            <w:rFonts w:eastAsia="Times New Roman"/>
+            <w:noProof/>
+            <w:lang w:eastAsia="fr-FR"/>
+          </w:rPr>
+          <w:t>Retrouver son deux roues</w:t>
+        </w:r>
+        <w:r>
+          <w:rPr>
+            <w:noProof/>
+            <w:webHidden/>
+          </w:rPr>
+          <w:tab/>
+        </w:r>
+        <w:r>
+          <w:rPr>
+            <w:noProof/>
+            <w:webHidden/>
+          </w:rPr>
+          <w:fldChar w:fldCharType="begin"/>
+        </w:r>
+        <w:r>
+          <w:rPr>
+            <w:noProof/>
+            <w:webHidden/>
+          </w:rPr>
+          <w:instrText xml:space="preserve"> PAGEREF _Toc374803183 \h </w:instrText>
+        </w:r>
+        <w:r>
+          <w:rPr>
+            <w:noProof/>
+            <w:webHidden/>
+          </w:rPr>
+        </w:r>
+        <w:r>
+          <w:rPr>
+            <w:noProof/>
+            <w:webHidden/>
+          </w:rPr>
+          <w:fldChar w:fldCharType="separate"/>
+        </w:r>
+        <w:r>
+          <w:rPr>
+            <w:noProof/>
+            <w:webHidden/>
+          </w:rPr>
+          <w:t>5</w:t>
+        </w:r>
+        <w:r>
+          <w:rPr>
+            <w:noProof/>
+            <w:webHidden/>
+          </w:rPr>
+          <w:fldChar w:fldCharType="end"/>
+        </w:r>
+      </w:hyperlink>
+    </w:p>
+    <w:p>
+      <w:pPr>
+        <w:pStyle w:val="TM2"/>
+        <w:tabs>
+          <w:tab w:val="left" w:pos="660"/>
+          <w:tab w:val="right" w:leader="dot" w:pos="9062"/>
+        </w:tabs>
+        <w:rPr>
+          <w:rFonts w:eastAsiaTheme="minorEastAsia"/>
+          <w:noProof/>
+          <w:lang w:eastAsia="fr-FR"/>
+        </w:rPr>
+      </w:pPr>
+      <w:hyperlink w:anchor="_Toc374803184" w:history="1">
+        <w:r>
+          <w:rPr>
+            <w:rStyle w:val="Lienhypertexte"/>
+            <w:noProof/>
+            <w:lang w:eastAsia="fr-FR"/>
+          </w:rPr>
+          <w:t>3.</w:t>
+        </w:r>
+        <w:r>
+          <w:rPr>
+            <w:rFonts w:eastAsiaTheme="minorEastAsia"/>
+            <w:noProof/>
+            <w:lang w:eastAsia="fr-FR"/>
+          </w:rPr>
+          <w:tab/>
+        </w:r>
+        <w:r>
+          <w:rPr>
+            <w:rStyle w:val="Lienhypertexte"/>
+            <w:noProof/>
+            <w:lang w:eastAsia="fr-FR"/>
+          </w:rPr>
+          <w:t>Fonctionnement de la communauté</w:t>
+        </w:r>
+        <w:r>
+          <w:rPr>
+            <w:noProof/>
+            <w:webHidden/>
+          </w:rPr>
+          <w:tab/>
+        </w:r>
+        <w:r>
+          <w:rPr>
+            <w:noProof/>
+            <w:webHidden/>
+          </w:rPr>
+          <w:fldChar w:fldCharType="begin"/>
+        </w:r>
+        <w:r>
+          <w:rPr>
+            <w:noProof/>
+            <w:webHidden/>
+          </w:rPr>
+          <w:instrText xml:space="preserve"> PAGEREF _Toc374803184 \h </w:instrText>
+        </w:r>
+        <w:r>
+          <w:rPr>
+            <w:noProof/>
+            <w:webHidden/>
+          </w:rPr>
+        </w:r>
+        <w:r>
+          <w:rPr>
+            <w:noProof/>
+            <w:webHidden/>
+          </w:rPr>
+          <w:fldChar w:fldCharType="separate"/>
+        </w:r>
+        <w:r>
+          <w:rPr>
+            <w:noProof/>
+            <w:webHidden/>
+          </w:rPr>
+          <w:t>5</w:t>
+        </w:r>
+        <w:r>
+          <w:rPr>
+            <w:noProof/>
+            <w:webHidden/>
+          </w:rPr>
+          <w:fldChar w:fldCharType="end"/>
+        </w:r>
+      </w:hyperlink>
+    </w:p>
+    <w:p>
+      <w:pPr>
         <w:rPr>
           <w:rFonts w:asciiTheme="majorHAnsi" w:eastAsiaTheme="majorEastAsia" w:hAnsiTheme="majorHAnsi" w:cstheme="majorBidi"/>
           <w:b/>
@@ -786,23 +1744,8 @@
         </w:rPr>
       </w:pPr>
       <w:r>
-        <w:rPr>
-          <w:color w:val="FF0000"/>
-        </w:rPr>
-        <w:t>SOMMAIRE A AJOUTER</w:t>
-      </w:r>
-    </w:p>
-    <w:p>
-      <w:pPr>
-        <w:rPr>
-          <w:rFonts w:asciiTheme="majorHAnsi" w:eastAsiaTheme="majorEastAsia" w:hAnsiTheme="majorHAnsi" w:cstheme="majorBidi"/>
-          <w:b/>
-          <w:bCs/>
-          <w:color w:val="365F91" w:themeColor="accent1" w:themeShade="BF"/>
-          <w:sz w:val="32"/>
-          <w:szCs w:val="28"/>
-        </w:rPr>
-      </w:pPr>
+        <w:fldChar w:fldCharType="end"/>
+      </w:r>
       <w:r>
         <w:br w:type="page"/>
       </w:r>
@@ -811,6 +1754,8 @@
       <w:pPr>
         <w:pStyle w:val="Titre1"/>
       </w:pPr>
+      <w:bookmarkStart w:id="1" w:name="_Toc374803082"/>
+      <w:bookmarkStart w:id="2" w:name="_Toc374803174"/>
       <w:r>
         <w:lastRenderedPageBreak/>
         <w:t xml:space="preserve">Présentation du </w:t>
@@ -818,6 +1763,8 @@
       <w:r>
         <w:t>projet</w:t>
       </w:r>
+      <w:bookmarkEnd w:id="1"/>
+      <w:bookmarkEnd w:id="2"/>
     </w:p>
     <w:p/>
     <w:p>
@@ -971,44 +1918,16 @@
           <w:color w:val="333333"/>
           <w:lang w:eastAsia="fr-FR"/>
         </w:rPr>
-        <w:t xml:space="preserve">L’application sera donc disponible sous </w:t>
-      </w:r>
-      <w:proofErr w:type="spellStart"/>
+        <w:t>L’application sera donc disponible sous Android, sous</w:t>
+      </w:r>
       <w:r>
         <w:rPr>
           <w:rFonts w:eastAsia="Times New Roman" w:cs="Courier New"/>
           <w:color w:val="333333"/>
           <w:lang w:eastAsia="fr-FR"/>
         </w:rPr>
-        <w:t>Android</w:t>
-      </w:r>
-      <w:proofErr w:type="spellEnd"/>
-      <w:r>
-        <w:rPr>
-          <w:rFonts w:eastAsia="Times New Roman" w:cs="Courier New"/>
-          <w:color w:val="333333"/>
-          <w:lang w:eastAsia="fr-FR"/>
-        </w:rPr>
-        <w:t>, sous</w:t>
-      </w:r>
-      <w:r>
-        <w:rPr>
-          <w:rFonts w:eastAsia="Times New Roman" w:cs="Courier New"/>
-          <w:color w:val="333333"/>
-          <w:lang w:eastAsia="fr-FR"/>
-        </w:rPr>
-        <w:t xml:space="preserve"> </w:t>
-      </w:r>
-      <w:proofErr w:type="spellStart"/>
-      <w:r>
-        <w:rPr>
-          <w:rFonts w:eastAsia="Times New Roman" w:cs="Courier New"/>
-          <w:color w:val="333333"/>
-          <w:lang w:eastAsia="fr-FR"/>
-        </w:rPr>
-        <w:t>iOS</w:t>
-      </w:r>
-      <w:proofErr w:type="spellEnd"/>
+        <w:t xml:space="preserve"> iOS</w:t>
+      </w:r>
       <w:r>
         <w:rPr>
           <w:rFonts w:eastAsia="Times New Roman" w:cs="Courier New"/>
@@ -1180,6 +2099,8 @@
           <w:lang w:eastAsia="fr-FR"/>
         </w:rPr>
       </w:pPr>
+      <w:bookmarkStart w:id="3" w:name="_Toc374803083"/>
+      <w:bookmarkStart w:id="4" w:name="_Toc374803175"/>
       <w:r>
         <w:rPr>
           <w:lang w:eastAsia="fr-FR"/>
@@ -1187,6 +2108,8 @@
         <w:lastRenderedPageBreak/>
         <w:t>Fonctionnalités</w:t>
       </w:r>
+      <w:bookmarkEnd w:id="3"/>
+      <w:bookmarkEnd w:id="4"/>
     </w:p>
     <w:p>
       <w:pPr>
@@ -1202,12 +2125,16 @@
           <w:lang w:eastAsia="fr-FR"/>
         </w:rPr>
       </w:pPr>
+      <w:bookmarkStart w:id="5" w:name="_Toc374803084"/>
+      <w:bookmarkStart w:id="6" w:name="_Toc374803176"/>
       <w:r>
         <w:rPr>
           <w:lang w:eastAsia="fr-FR"/>
         </w:rPr>
         <w:t>Les utilisateurs</w:t>
       </w:r>
+      <w:bookmarkEnd w:id="5"/>
+      <w:bookmarkEnd w:id="6"/>
     </w:p>
     <w:p>
       <w:pPr>
@@ -1346,17 +2273,8 @@
           <w:rFonts w:eastAsia="Times New Roman" w:cs="Courier New"/>
           <w:lang w:eastAsia="fr-FR"/>
         </w:rPr>
-        <w:t xml:space="preserve"> via une </w:t>
-      </w:r>
-      <w:proofErr w:type="spellStart"/>
-      <w:r>
-        <w:rPr>
-          <w:rFonts w:eastAsia="Times New Roman" w:cs="Courier New"/>
-          <w:lang w:eastAsia="fr-FR"/>
-        </w:rPr>
-        <w:t>popup</w:t>
-      </w:r>
-      <w:proofErr w:type="spellEnd"/>
+        <w:t xml:space="preserve"> via une popup</w:t>
+      </w:r>
       <w:r>
         <w:rPr>
           <w:rFonts w:eastAsia="Times New Roman" w:cs="Courier New"/>
@@ -1449,29 +2367,14 @@
       <w:r>
         <w:t xml:space="preserve">Un utilisateur pourra se connecter avec un compte </w:t>
       </w:r>
-      <w:proofErr w:type="spellStart"/>
-      <w:r>
-        <w:t>gmail</w:t>
-      </w:r>
-      <w:proofErr w:type="spellEnd"/>
-      <w:r>
-        <w:t xml:space="preserve">, </w:t>
-      </w:r>
-      <w:proofErr w:type="spellStart"/>
+      <w:r>
+        <w:t xml:space="preserve">gmail, </w:t>
+      </w:r>
       <w:r>
         <w:t>facebook</w:t>
       </w:r>
-      <w:proofErr w:type="spellEnd"/>
-      <w:r>
-        <w:t xml:space="preserve">, </w:t>
-      </w:r>
-      <w:proofErr w:type="spellStart"/>
-      <w:r>
-        <w:t>twitter</w:t>
-      </w:r>
-      <w:proofErr w:type="spellEnd"/>
-      <w:r>
-        <w:t xml:space="preserve">, </w:t>
+      <w:r>
+        <w:t xml:space="preserve">, twitter, </w:t>
       </w:r>
       <w:r>
         <w:t>…</w:t>
@@ -1513,12 +2416,16 @@
           <w:lang w:eastAsia="fr-FR"/>
         </w:rPr>
       </w:pPr>
+      <w:bookmarkStart w:id="7" w:name="_Toc374803085"/>
+      <w:bookmarkStart w:id="8" w:name="_Toc374803177"/>
       <w:r>
         <w:rPr>
           <w:lang w:eastAsia="fr-FR"/>
         </w:rPr>
         <w:t>Gestion des parkings</w:t>
       </w:r>
+      <w:bookmarkEnd w:id="7"/>
+      <w:bookmarkEnd w:id="8"/>
     </w:p>
     <w:p>
       <w:pPr>
@@ -1527,12 +2434,14 @@
           <w:lang w:eastAsia="fr-FR"/>
         </w:rPr>
       </w:pPr>
+      <w:bookmarkStart w:id="9" w:name="_Toc374803178"/>
       <w:r>
         <w:rPr>
           <w:lang w:eastAsia="fr-FR"/>
         </w:rPr>
         <w:t>Qu’est-ce qu’un parking ?</w:t>
       </w:r>
+      <w:bookmarkEnd w:id="9"/>
     </w:p>
     <w:p>
       <w:pPr>
@@ -1614,28 +2523,12 @@
         </w:rPr>
         <w:t xml:space="preserve"> comme </w:t>
       </w:r>
-      <w:proofErr w:type="spellStart"/>
-      <w:r>
-        <w:rPr>
-          <w:lang w:eastAsia="fr-FR"/>
-        </w:rPr>
-        <w:t>vinci</w:t>
-      </w:r>
-      <w:proofErr w:type="spellEnd"/>
-      <w:r>
-        <w:rPr>
-          <w:lang w:eastAsia="fr-FR"/>
-        </w:rPr>
-        <w:t xml:space="preserve"> </w:t>
-      </w:r>
-      <w:proofErr w:type="spellStart"/>
-      <w:r>
-        <w:rPr>
-          <w:lang w:eastAsia="fr-FR"/>
-        </w:rPr>
-        <w:t>park</w:t>
-      </w:r>
-      <w:proofErr w:type="spellEnd"/>
+      <w:r>
+        <w:rPr>
+          <w:lang w:eastAsia="fr-FR"/>
+        </w:rPr>
+        <w:t>vinci park</w:t>
+      </w:r>
       <w:r>
         <w:rPr>
           <w:lang w:eastAsia="fr-FR"/>
@@ -1829,6 +2722,7 @@
           <w:lang w:eastAsia="fr-FR"/>
         </w:rPr>
       </w:pPr>
+      <w:bookmarkStart w:id="10" w:name="_Toc374803179"/>
       <w:r>
         <w:rPr>
           <w:lang w:eastAsia="fr-FR"/>
@@ -1836,6 +2730,7 @@
         <w:lastRenderedPageBreak/>
         <w:t>Rechercher un parking</w:t>
       </w:r>
+      <w:bookmarkEnd w:id="10"/>
     </w:p>
     <w:p>
       <w:pPr>
@@ -1855,21 +2750,7 @@
         <w:rPr>
           <w:lang w:eastAsia="fr-FR"/>
         </w:rPr>
-        <w:t xml:space="preserve">L’application permettra à un utilisateur de se </w:t>
-      </w:r>
-      <w:proofErr w:type="spellStart"/>
-      <w:r>
-        <w:rPr>
-          <w:lang w:eastAsia="fr-FR"/>
-        </w:rPr>
-        <w:t>géolocaliser</w:t>
-      </w:r>
-      <w:proofErr w:type="spellEnd"/>
-      <w:r>
-        <w:rPr>
-          <w:lang w:eastAsia="fr-FR"/>
-        </w:rPr>
-        <w:t xml:space="preserve"> pour trouver le parking </w:t>
+        <w:t xml:space="preserve">L’application permettra à un utilisateur de se géolocaliser pour trouver le parking </w:t>
       </w:r>
       <w:r>
         <w:rPr>
@@ -1931,63 +2812,7 @@
         <w:rPr>
           <w:lang w:eastAsia="fr-FR"/>
         </w:rPr>
-        <w:t xml:space="preserve">, autrement, lors de la sélection d'un parking à destination, l'internaute (sur PC) pourra consulter l'itinéraire sur Google </w:t>
-      </w:r>
-      <w:proofErr w:type="spellStart"/>
-      <w:r>
-        <w:rPr>
-          <w:lang w:eastAsia="fr-FR"/>
-        </w:rPr>
-        <w:t>maps</w:t>
-      </w:r>
-      <w:proofErr w:type="spellEnd"/>
-      <w:r>
-        <w:rPr>
-          <w:lang w:eastAsia="fr-FR"/>
-        </w:rPr>
-        <w:t xml:space="preserve"> par exemple ou (sur mobile) ouvrir son application GPS préférée </w:t>
-      </w:r>
-      <w:proofErr w:type="spellStart"/>
-      <w:r>
-        <w:rPr>
-          <w:lang w:eastAsia="fr-FR"/>
-        </w:rPr>
-        <w:t>Gmaps</w:t>
-      </w:r>
-      <w:proofErr w:type="spellEnd"/>
-      <w:r>
-        <w:rPr>
-          <w:lang w:eastAsia="fr-FR"/>
-        </w:rPr>
-        <w:t xml:space="preserve">, Plan, </w:t>
-      </w:r>
-      <w:proofErr w:type="spellStart"/>
-      <w:r>
-        <w:rPr>
-          <w:lang w:eastAsia="fr-FR"/>
-        </w:rPr>
-        <w:t>Waze</w:t>
-      </w:r>
-      <w:proofErr w:type="spellEnd"/>
-      <w:r>
-        <w:rPr>
-          <w:lang w:eastAsia="fr-FR"/>
-        </w:rPr>
-        <w:t xml:space="preserve">, </w:t>
-      </w:r>
-      <w:proofErr w:type="spellStart"/>
-      <w:r>
-        <w:rPr>
-          <w:lang w:eastAsia="fr-FR"/>
-        </w:rPr>
-        <w:t>Mappy</w:t>
-      </w:r>
-      <w:proofErr w:type="spellEnd"/>
-      <w:r>
-        <w:rPr>
-          <w:lang w:eastAsia="fr-FR"/>
-        </w:rPr>
-        <w:t>... pour se rendre à destination.</w:t>
+        <w:t>, autrement, lors de la sélection d'un parking à destination, l'internaute (sur PC) pourra consulter l'itinéraire sur Google maps par exemple ou (sur mobile) ouvrir son application GPS préférée Gmaps, Plan, Waze, Mappy... pour se rendre à destination.</w:t>
       </w:r>
     </w:p>
     <w:p>
@@ -2010,12 +2835,14 @@
           <w:lang w:eastAsia="fr-FR"/>
         </w:rPr>
       </w:pPr>
+      <w:bookmarkStart w:id="11" w:name="_Toc374803180"/>
       <w:r>
         <w:rPr>
           <w:lang w:eastAsia="fr-FR"/>
         </w:rPr>
         <w:t>Ajouter un parking</w:t>
       </w:r>
+      <w:bookmarkEnd w:id="11"/>
     </w:p>
     <w:p>
       <w:pPr>
@@ -2125,6 +2952,7 @@
           <w:lang w:eastAsia="fr-FR"/>
         </w:rPr>
       </w:pPr>
+      <w:bookmarkStart w:id="12" w:name="_Toc374803181"/>
       <w:r>
         <w:rPr>
           <w:rFonts w:eastAsia="Times New Roman"/>
@@ -2132,6 +2960,7 @@
         </w:rPr>
         <w:t>Suppression de parking</w:t>
       </w:r>
+      <w:bookmarkEnd w:id="12"/>
     </w:p>
     <w:p>
       <w:pPr>
@@ -2372,8 +3201,7 @@
           <w:lang w:eastAsia="fr-FR"/>
         </w:rPr>
       </w:pPr>
-      <w:bookmarkStart w:id="0" w:name="_GoBack"/>
-      <w:bookmarkEnd w:id="0"/>
+      <w:bookmarkStart w:id="13" w:name="_Toc374803182"/>
       <w:r>
         <w:rPr>
           <w:rFonts w:eastAsia="Times New Roman"/>
@@ -2389,6 +3217,7 @@
         </w:rPr>
         <w:t>avoris</w:t>
       </w:r>
+      <w:bookmarkEnd w:id="13"/>
     </w:p>
     <w:p>
       <w:pPr>
@@ -2524,23 +3353,7 @@
           <w:rFonts w:eastAsia="Times New Roman" w:cs="Courier New"/>
           <w:lang w:eastAsia="fr-FR"/>
         </w:rPr>
-        <w:t xml:space="preserve">en local sur le </w:t>
-      </w:r>
-      <w:proofErr w:type="spellStart"/>
-      <w:r>
-        <w:rPr>
-          <w:rFonts w:eastAsia="Times New Roman" w:cs="Courier New"/>
-          <w:lang w:eastAsia="fr-FR"/>
-        </w:rPr>
-        <w:t>smartphone</w:t>
-      </w:r>
-      <w:proofErr w:type="spellEnd"/>
-      <w:r>
-        <w:rPr>
-          <w:rFonts w:eastAsia="Times New Roman" w:cs="Courier New"/>
-          <w:lang w:eastAsia="fr-FR"/>
-        </w:rPr>
-        <w:t xml:space="preserve"> </w:t>
+        <w:t xml:space="preserve">en local sur le smartphone </w:t>
       </w:r>
       <w:r>
         <w:rPr>
@@ -2572,6 +3385,7 @@
           <w:lang w:eastAsia="fr-FR"/>
         </w:rPr>
       </w:pPr>
+      <w:bookmarkStart w:id="14" w:name="_Toc374803183"/>
       <w:r>
         <w:rPr>
           <w:rFonts w:eastAsia="Times New Roman"/>
@@ -2579,6 +3393,7 @@
         </w:rPr>
         <w:t>Retrouver son deux roues</w:t>
       </w:r>
+      <w:bookmarkEnd w:id="14"/>
     </w:p>
     <w:p>
       <w:pPr>
@@ -2638,10 +3453,7 @@
         <w:t xml:space="preserve"> </w:t>
       </w:r>
       <w:r>
-        <w:t xml:space="preserve">un mémo </w:t>
-      </w:r>
-      <w:r>
-        <w:t xml:space="preserve">contenant </w:t>
+        <w:t xml:space="preserve">un mémo contenant </w:t>
       </w:r>
       <w:r>
         <w:t>des informations</w:t>
@@ -2679,6 +3491,8 @@
           <w:lang w:eastAsia="fr-FR"/>
         </w:rPr>
       </w:pPr>
+      <w:bookmarkStart w:id="15" w:name="_Toc374803086"/>
+      <w:bookmarkStart w:id="16" w:name="_Toc374803184"/>
       <w:r>
         <w:rPr>
           <w:lang w:eastAsia="fr-FR"/>
@@ -2691,6 +3505,8 @@
         </w:rPr>
         <w:t>de la communauté</w:t>
       </w:r>
+      <w:bookmarkEnd w:id="15"/>
+      <w:bookmarkEnd w:id="16"/>
     </w:p>
     <w:p>
       <w:pPr>
@@ -2952,23 +3768,7 @@
           <w:rFonts w:eastAsia="Times New Roman" w:cs="Courier New"/>
           <w:lang w:eastAsia="fr-FR"/>
         </w:rPr>
-        <w:t xml:space="preserve"> sur un réseau social (Facebook, </w:t>
-      </w:r>
-      <w:proofErr w:type="spellStart"/>
-      <w:r>
-        <w:rPr>
-          <w:rFonts w:eastAsia="Times New Roman" w:cs="Courier New"/>
-          <w:lang w:eastAsia="fr-FR"/>
-        </w:rPr>
-        <w:t>Twitter</w:t>
-      </w:r>
-      <w:proofErr w:type="spellEnd"/>
-      <w:r>
-        <w:rPr>
-          <w:rFonts w:eastAsia="Times New Roman" w:cs="Courier New"/>
-          <w:lang w:eastAsia="fr-FR"/>
-        </w:rPr>
-        <w:t>, …)</w:t>
+        <w:t xml:space="preserve"> sur un réseau social (Facebook, Twitter, …)</w:t>
       </w:r>
     </w:p>
     <w:p>
@@ -3110,7 +3910,7 @@
       </w:r>
     </w:p>
     <w:sectPr>
-      <w:footerReference w:type="default" r:id="rId11"/>
+      <w:footerReference w:type="default" r:id="rId12"/>
       <w:pgSz w:w="11906" w:h="16838"/>
       <w:pgMar w:top="1417" w:right="1417" w:bottom="1417" w:left="1417" w:header="708" w:footer="708" w:gutter="0"/>
       <w:pgNumType w:start="0"/>
@@ -3177,7 +3977,7 @@
           <w:rPr>
             <w:noProof/>
           </w:rPr>
-          <w:t>5</w:t>
+          <w:t>1</w:t>
         </w:r>
         <w:r>
           <w:fldChar w:fldCharType="end"/>
@@ -4248,6 +5048,69 @@
     <w:uiPriority w:val="99"/>
     <w:rsid w:val="001852DA"/>
   </w:style>
+  <w:style w:type="paragraph" w:styleId="TM1">
+    <w:name w:val="toc 1"/>
+    <w:basedOn w:val="Normal"/>
+    <w:next w:val="Normal"/>
+    <w:autoRedefine/>
+    <w:uiPriority w:val="39"/>
+    <w:unhideWhenUsed/>
+    <w:rsid w:val="002A7F56"/>
+    <w:pPr>
+      <w:tabs>
+        <w:tab w:val="left" w:pos="440"/>
+        <w:tab w:val="right" w:leader="dot" w:pos="9062"/>
+      </w:tabs>
+      <w:spacing w:after="100"/>
+      <w:jc w:val="center"/>
+    </w:pPr>
+  </w:style>
+  <w:style w:type="paragraph" w:styleId="TM2">
+    <w:name w:val="toc 2"/>
+    <w:basedOn w:val="Normal"/>
+    <w:next w:val="Normal"/>
+    <w:autoRedefine/>
+    <w:uiPriority w:val="39"/>
+    <w:unhideWhenUsed/>
+    <w:rsid w:val="00F31BCF"/>
+    <w:pPr>
+      <w:spacing w:after="100"/>
+      <w:ind w:left="220"/>
+    </w:pPr>
+  </w:style>
+  <w:style w:type="paragraph" w:styleId="En-ttedetabledesmatires">
+    <w:name w:val="TOC Heading"/>
+    <w:basedOn w:val="Titre1"/>
+    <w:next w:val="Normal"/>
+    <w:uiPriority w:val="39"/>
+    <w:semiHidden/>
+    <w:unhideWhenUsed/>
+    <w:qFormat/>
+    <w:rsid w:val="00F31BCF"/>
+    <w:pPr>
+      <w:numPr>
+        <w:numId w:val="0"/>
+      </w:numPr>
+      <w:outlineLvl w:val="9"/>
+    </w:pPr>
+    <w:rPr>
+      <w:sz w:val="28"/>
+      <w:lang w:eastAsia="fr-FR"/>
+    </w:rPr>
+  </w:style>
+  <w:style w:type="paragraph" w:styleId="TM4">
+    <w:name w:val="toc 4"/>
+    <w:basedOn w:val="Normal"/>
+    <w:next w:val="Normal"/>
+    <w:autoRedefine/>
+    <w:uiPriority w:val="39"/>
+    <w:unhideWhenUsed/>
+    <w:rsid w:val="00F31BCF"/>
+    <w:pPr>
+      <w:spacing w:after="100"/>
+      <w:ind w:left="660"/>
+    </w:pPr>
+  </w:style>
 </w:styles>
 </file>
 
@@ -4776,6 +5639,69 @@
     <w:uiPriority w:val="99"/>
     <w:rsid w:val="001852DA"/>
   </w:style>
+  <w:style w:type="paragraph" w:styleId="TM1">
+    <w:name w:val="toc 1"/>
+    <w:basedOn w:val="Normal"/>
+    <w:next w:val="Normal"/>
+    <w:autoRedefine/>
+    <w:uiPriority w:val="39"/>
+    <w:unhideWhenUsed/>
+    <w:rsid w:val="002A7F56"/>
+    <w:pPr>
+      <w:tabs>
+        <w:tab w:val="left" w:pos="440"/>
+        <w:tab w:val="right" w:leader="dot" w:pos="9062"/>
+      </w:tabs>
+      <w:spacing w:after="100"/>
+      <w:jc w:val="center"/>
+    </w:pPr>
+  </w:style>
+  <w:style w:type="paragraph" w:styleId="TM2">
+    <w:name w:val="toc 2"/>
+    <w:basedOn w:val="Normal"/>
+    <w:next w:val="Normal"/>
+    <w:autoRedefine/>
+    <w:uiPriority w:val="39"/>
+    <w:unhideWhenUsed/>
+    <w:rsid w:val="00F31BCF"/>
+    <w:pPr>
+      <w:spacing w:after="100"/>
+      <w:ind w:left="220"/>
+    </w:pPr>
+  </w:style>
+  <w:style w:type="paragraph" w:styleId="En-ttedetabledesmatires">
+    <w:name w:val="TOC Heading"/>
+    <w:basedOn w:val="Titre1"/>
+    <w:next w:val="Normal"/>
+    <w:uiPriority w:val="39"/>
+    <w:semiHidden/>
+    <w:unhideWhenUsed/>
+    <w:qFormat/>
+    <w:rsid w:val="00F31BCF"/>
+    <w:pPr>
+      <w:numPr>
+        <w:numId w:val="0"/>
+      </w:numPr>
+      <w:outlineLvl w:val="9"/>
+    </w:pPr>
+    <w:rPr>
+      <w:sz w:val="28"/>
+      <w:lang w:eastAsia="fr-FR"/>
+    </w:rPr>
+  </w:style>
+  <w:style w:type="paragraph" w:styleId="TM4">
+    <w:name w:val="toc 4"/>
+    <w:basedOn w:val="Normal"/>
+    <w:next w:val="Normal"/>
+    <w:autoRedefine/>
+    <w:uiPriority w:val="39"/>
+    <w:unhideWhenUsed/>
+    <w:rsid w:val="00F31BCF"/>
+    <w:pPr>
+      <w:spacing w:after="100"/>
+      <w:ind w:left="660"/>
+    </w:pPr>
+  </w:style>
 </w:styles>
 </file>
 
@@ -4913,8 +5839,10 @@
   </w:compat>
   <w:rsids>
     <w:rsidRoot w:val="00B918A8"/>
+    <w:rsid w:val="00135D78"/>
     <w:rsid w:val="00616503"/>
     <w:rsid w:val="006C5A44"/>
+    <w:rsid w:val="0076210B"/>
     <w:rsid w:val="00B918A8"/>
     <w:rsid w:val="00CF5A75"/>
     <w:rsid w:val="00D40F41"/>
@@ -5718,10 +6646,22 @@
 </CoverPageProperties>
 </file>
 
+<file path=customXml/item2.xml><?xml version="1.0" encoding="utf-8"?>
+<b:Sources xmlns:b="http://schemas.openxmlformats.org/officeDocument/2006/bibliography" xmlns="http://schemas.openxmlformats.org/officeDocument/2006/bibliography" SelectedStyle="\APA.XSL" StyleName="APA"/>
+</file>
+
 <file path=customXml/itemProps1.xml><?xml version="1.0" encoding="utf-8"?>
 <ds:datastoreItem xmlns:ds="http://schemas.openxmlformats.org/officeDocument/2006/customXml" ds:itemID="{55AF091B-3C7A-41E3-B477-F2FDAA23CFDA}">
   <ds:schemaRefs>
     <ds:schemaRef ds:uri="http://schemas.microsoft.com/office/2006/coverPageProps"/>
   </ds:schemaRefs>
 </ds:datastoreItem>
+</file>
+
+<file path=customXml/itemProps2.xml><?xml version="1.0" encoding="utf-8"?>
+<ds:datastoreItem xmlns:ds="http://schemas.openxmlformats.org/officeDocument/2006/customXml" ds:itemID="{281D98A1-8AE9-415B-8DC1-A69CAC5B27FF}">
+  <ds:schemaRefs>
+    <ds:schemaRef ds:uri="http://schemas.openxmlformats.org/officeDocument/2006/bibliography"/>
+  </ds:schemaRefs>
+</ds:datastoreItem>
 </file>
</xml_diff>

<commit_message>
last VERSION ! Attention les loulous ça va faire mal !
</commit_message>
<xml_diff>
--- a/CDC v.2.docx
+++ b/CDC v.2.docx
@@ -209,7 +209,25 @@
                     <w:szCs w:val="44"/>
                     <w:lang w:val="en-US"/>
                   </w:rPr>
-                  <w:t xml:space="preserve"> Laetitia Morant – Isabel Moreno – Sylvia Naïm </w:t>
+                  <w:t xml:space="preserve"> </w:t>
+                </w:r>
+                <w:proofErr w:type="spellStart"/>
+                <w:r>
+                  <w:rPr>
+                    <w:sz w:val="32"/>
+                    <w:szCs w:val="44"/>
+                    <w:lang w:val="en-US"/>
+                  </w:rPr>
+                  <w:t>Laetitia</w:t>
+                </w:r>
+                <w:proofErr w:type="spellEnd"/>
+                <w:r>
+                  <w:rPr>
+                    <w:sz w:val="32"/>
+                    <w:szCs w:val="44"/>
+                    <w:lang w:val="en-US"/>
+                  </w:rPr>
+                  <w:t xml:space="preserve"> Morant – Isabel Moreno – Sylvia Naïm </w:t>
                 </w:r>
               </w:sdtContent>
             </w:sdt>
@@ -498,7 +516,7 @@
                               <w:sdt>
                                 <w:sdtPr>
                                   <w:id w:val="433335465"/>
-                                  <w:date w:fullDate="2013-12-02T00:00:00Z">
+                                  <w:date w:fullDate="2013-12-14T00:00:00Z">
                                     <w:dateFormat w:val="dd/MM/yyyy"/>
                                     <w:lid w:val="fr-FR"/>
                                     <w:storeMappedDataAs w:val="dateTime"/>
@@ -513,7 +531,7 @@
                                       <w:spacing w:after="0" w:line="240" w:lineRule="auto"/>
                                     </w:pPr>
                                     <w:r>
-                                      <w:t>02/12/2013</w:t>
+                                      <w:t>14/12/2013</w:t>
                                     </w:r>
                                   </w:p>
                                 </w:sdtContent>
@@ -550,7 +568,7 @@
                         <w:sdt>
                           <w:sdtPr>
                             <w:id w:val="433335465"/>
-                            <w:date w:fullDate="2013-12-02T00:00:00Z">
+                            <w:date w:fullDate="2013-12-14T00:00:00Z">
                               <w:dateFormat w:val="dd/MM/yyyy"/>
                               <w:lid w:val="fr-FR"/>
                               <w:storeMappedDataAs w:val="dateTime"/>
@@ -565,7 +583,7 @@
                                 <w:spacing w:after="0" w:line="240" w:lineRule="auto"/>
                               </w:pPr>
                               <w:r>
-                                <w:t>02/12/2013</w:t>
+                                <w:t>14/12/2013</w:t>
                               </w:r>
                             </w:p>
                           </w:sdtContent>
@@ -753,31 +771,44 @@
           <w:lang w:eastAsia="fr-FR"/>
         </w:rPr>
         <w:lastRenderedPageBreak/>
-        <w:t>Projet de création d'une application mobile tablette et Web</w:t>
-      </w:r>
-    </w:p>
-    <w:p>
-      <w:pPr>
-        <w:pStyle w:val="TM1"/>
-      </w:pPr>
-    </w:p>
-    <w:p>
-      <w:pPr>
-        <w:pStyle w:val="TM1"/>
-      </w:pPr>
-    </w:p>
-    <w:p>
-      <w:pPr>
-        <w:pStyle w:val="TM1"/>
-      </w:pPr>
-      <w:r>
-        <w:t>SOMMAIRE</w:t>
-      </w:r>
-    </w:p>
-    <w:p>
+        <w:t>Projet de création d'une application mobile</w:t>
+      </w:r>
+      <w:r>
+        <w:rPr>
+          <w:rFonts w:eastAsia="Times New Roman"/>
+          <w:lang w:eastAsia="fr-FR"/>
+        </w:rPr>
+        <w:t>,</w:t>
+      </w:r>
       <w:bookmarkStart w:id="0" w:name="_GoBack"/>
       <w:bookmarkEnd w:id="0"/>
-    </w:p>
+      <w:r>
+        <w:rPr>
+          <w:rFonts w:eastAsia="Times New Roman"/>
+          <w:lang w:eastAsia="fr-FR"/>
+        </w:rPr>
+        <w:t xml:space="preserve"> tablette et Web</w:t>
+      </w:r>
+    </w:p>
+    <w:p>
+      <w:pPr>
+        <w:pStyle w:val="TM1"/>
+      </w:pPr>
+    </w:p>
+    <w:p>
+      <w:pPr>
+        <w:pStyle w:val="TM1"/>
+      </w:pPr>
+    </w:p>
+    <w:p>
+      <w:pPr>
+        <w:pStyle w:val="TM1"/>
+      </w:pPr>
+      <w:r>
+        <w:t>SOMMAIRE</w:t>
+      </w:r>
+    </w:p>
+    <w:p/>
     <w:p>
       <w:pPr>
         <w:pStyle w:val="TM1"/>
@@ -1918,16 +1949,44 @@
           <w:color w:val="333333"/>
           <w:lang w:eastAsia="fr-FR"/>
         </w:rPr>
-        <w:t>L’application sera donc disponible sous Android, sous</w:t>
-      </w:r>
+        <w:t xml:space="preserve">L’application sera donc disponible sous </w:t>
+      </w:r>
+      <w:proofErr w:type="spellStart"/>
       <w:r>
         <w:rPr>
           <w:rFonts w:eastAsia="Times New Roman" w:cs="Courier New"/>
           <w:color w:val="333333"/>
           <w:lang w:eastAsia="fr-FR"/>
         </w:rPr>
-        <w:t xml:space="preserve"> iOS</w:t>
-      </w:r>
+        <w:t>Android</w:t>
+      </w:r>
+      <w:proofErr w:type="spellEnd"/>
+      <w:r>
+        <w:rPr>
+          <w:rFonts w:eastAsia="Times New Roman" w:cs="Courier New"/>
+          <w:color w:val="333333"/>
+          <w:lang w:eastAsia="fr-FR"/>
+        </w:rPr>
+        <w:t>, sous</w:t>
+      </w:r>
+      <w:r>
+        <w:rPr>
+          <w:rFonts w:eastAsia="Times New Roman" w:cs="Courier New"/>
+          <w:color w:val="333333"/>
+          <w:lang w:eastAsia="fr-FR"/>
+        </w:rPr>
+        <w:t xml:space="preserve"> </w:t>
+      </w:r>
+      <w:proofErr w:type="spellStart"/>
+      <w:r>
+        <w:rPr>
+          <w:rFonts w:eastAsia="Times New Roman" w:cs="Courier New"/>
+          <w:color w:val="333333"/>
+          <w:lang w:eastAsia="fr-FR"/>
+        </w:rPr>
+        <w:t>iOS</w:t>
+      </w:r>
+      <w:proofErr w:type="spellEnd"/>
       <w:r>
         <w:rPr>
           <w:rFonts w:eastAsia="Times New Roman" w:cs="Courier New"/>
@@ -2273,8 +2332,17 @@
           <w:rFonts w:eastAsia="Times New Roman" w:cs="Courier New"/>
           <w:lang w:eastAsia="fr-FR"/>
         </w:rPr>
-        <w:t xml:space="preserve"> via une popup</w:t>
-      </w:r>
+        <w:t xml:space="preserve"> via une </w:t>
+      </w:r>
+      <w:proofErr w:type="spellStart"/>
+      <w:r>
+        <w:rPr>
+          <w:rFonts w:eastAsia="Times New Roman" w:cs="Courier New"/>
+          <w:lang w:eastAsia="fr-FR"/>
+        </w:rPr>
+        <w:t>popup</w:t>
+      </w:r>
+      <w:proofErr w:type="spellEnd"/>
       <w:r>
         <w:rPr>
           <w:rFonts w:eastAsia="Times New Roman" w:cs="Courier New"/>
@@ -2367,14 +2435,29 @@
       <w:r>
         <w:t xml:space="preserve">Un utilisateur pourra se connecter avec un compte </w:t>
       </w:r>
-      <w:r>
-        <w:t xml:space="preserve">gmail, </w:t>
-      </w:r>
+      <w:proofErr w:type="spellStart"/>
+      <w:r>
+        <w:t>gmail</w:t>
+      </w:r>
+      <w:proofErr w:type="spellEnd"/>
+      <w:r>
+        <w:t xml:space="preserve">, </w:t>
+      </w:r>
+      <w:proofErr w:type="spellStart"/>
       <w:r>
         <w:t>facebook</w:t>
       </w:r>
-      <w:r>
-        <w:t xml:space="preserve">, twitter, </w:t>
+      <w:proofErr w:type="spellEnd"/>
+      <w:r>
+        <w:t xml:space="preserve">, </w:t>
+      </w:r>
+      <w:proofErr w:type="spellStart"/>
+      <w:r>
+        <w:t>twitter</w:t>
+      </w:r>
+      <w:proofErr w:type="spellEnd"/>
+      <w:r>
+        <w:t xml:space="preserve">, </w:t>
       </w:r>
       <w:r>
         <w:t>…</w:t>
@@ -2523,12 +2606,28 @@
         </w:rPr>
         <w:t xml:space="preserve"> comme </w:t>
       </w:r>
-      <w:r>
-        <w:rPr>
-          <w:lang w:eastAsia="fr-FR"/>
-        </w:rPr>
-        <w:t>vinci park</w:t>
-      </w:r>
+      <w:proofErr w:type="spellStart"/>
+      <w:r>
+        <w:rPr>
+          <w:lang w:eastAsia="fr-FR"/>
+        </w:rPr>
+        <w:t>vinci</w:t>
+      </w:r>
+      <w:proofErr w:type="spellEnd"/>
+      <w:r>
+        <w:rPr>
+          <w:lang w:eastAsia="fr-FR"/>
+        </w:rPr>
+        <w:t xml:space="preserve"> </w:t>
+      </w:r>
+      <w:proofErr w:type="spellStart"/>
+      <w:r>
+        <w:rPr>
+          <w:lang w:eastAsia="fr-FR"/>
+        </w:rPr>
+        <w:t>park</w:t>
+      </w:r>
+      <w:proofErr w:type="spellEnd"/>
       <w:r>
         <w:rPr>
           <w:lang w:eastAsia="fr-FR"/>
@@ -2750,7 +2849,21 @@
         <w:rPr>
           <w:lang w:eastAsia="fr-FR"/>
         </w:rPr>
-        <w:t xml:space="preserve">L’application permettra à un utilisateur de se géolocaliser pour trouver le parking </w:t>
+        <w:t xml:space="preserve">L’application permettra à un utilisateur de se </w:t>
+      </w:r>
+      <w:proofErr w:type="spellStart"/>
+      <w:r>
+        <w:rPr>
+          <w:lang w:eastAsia="fr-FR"/>
+        </w:rPr>
+        <w:t>géolocaliser</w:t>
+      </w:r>
+      <w:proofErr w:type="spellEnd"/>
+      <w:r>
+        <w:rPr>
+          <w:lang w:eastAsia="fr-FR"/>
+        </w:rPr>
+        <w:t xml:space="preserve"> pour trouver le parking </w:t>
       </w:r>
       <w:r>
         <w:rPr>
@@ -2812,7 +2925,63 @@
         <w:rPr>
           <w:lang w:eastAsia="fr-FR"/>
         </w:rPr>
-        <w:t>, autrement, lors de la sélection d'un parking à destination, l'internaute (sur PC) pourra consulter l'itinéraire sur Google maps par exemple ou (sur mobile) ouvrir son application GPS préférée Gmaps, Plan, Waze, Mappy... pour se rendre à destination.</w:t>
+        <w:t xml:space="preserve">, autrement, lors de la sélection d'un parking à destination, l'internaute (sur PC) pourra consulter l'itinéraire sur Google </w:t>
+      </w:r>
+      <w:proofErr w:type="spellStart"/>
+      <w:r>
+        <w:rPr>
+          <w:lang w:eastAsia="fr-FR"/>
+        </w:rPr>
+        <w:t>maps</w:t>
+      </w:r>
+      <w:proofErr w:type="spellEnd"/>
+      <w:r>
+        <w:rPr>
+          <w:lang w:eastAsia="fr-FR"/>
+        </w:rPr>
+        <w:t xml:space="preserve"> par exemple ou (sur mobile) ouvrir son application GPS préférée </w:t>
+      </w:r>
+      <w:proofErr w:type="spellStart"/>
+      <w:r>
+        <w:rPr>
+          <w:lang w:eastAsia="fr-FR"/>
+        </w:rPr>
+        <w:t>Gmaps</w:t>
+      </w:r>
+      <w:proofErr w:type="spellEnd"/>
+      <w:r>
+        <w:rPr>
+          <w:lang w:eastAsia="fr-FR"/>
+        </w:rPr>
+        <w:t xml:space="preserve">, Plan, </w:t>
+      </w:r>
+      <w:proofErr w:type="spellStart"/>
+      <w:r>
+        <w:rPr>
+          <w:lang w:eastAsia="fr-FR"/>
+        </w:rPr>
+        <w:t>Waze</w:t>
+      </w:r>
+      <w:proofErr w:type="spellEnd"/>
+      <w:r>
+        <w:rPr>
+          <w:lang w:eastAsia="fr-FR"/>
+        </w:rPr>
+        <w:t xml:space="preserve">, </w:t>
+      </w:r>
+      <w:proofErr w:type="spellStart"/>
+      <w:r>
+        <w:rPr>
+          <w:lang w:eastAsia="fr-FR"/>
+        </w:rPr>
+        <w:t>Mappy</w:t>
+      </w:r>
+      <w:proofErr w:type="spellEnd"/>
+      <w:r>
+        <w:rPr>
+          <w:lang w:eastAsia="fr-FR"/>
+        </w:rPr>
+        <w:t>... pour se rendre à destination.</w:t>
       </w:r>
     </w:p>
     <w:p>
@@ -3353,7 +3522,23 @@
           <w:rFonts w:eastAsia="Times New Roman" w:cs="Courier New"/>
           <w:lang w:eastAsia="fr-FR"/>
         </w:rPr>
-        <w:t xml:space="preserve">en local sur le smartphone </w:t>
+        <w:t xml:space="preserve">en local sur le </w:t>
+      </w:r>
+      <w:proofErr w:type="spellStart"/>
+      <w:r>
+        <w:rPr>
+          <w:rFonts w:eastAsia="Times New Roman" w:cs="Courier New"/>
+          <w:lang w:eastAsia="fr-FR"/>
+        </w:rPr>
+        <w:t>smartphone</w:t>
+      </w:r>
+      <w:proofErr w:type="spellEnd"/>
+      <w:r>
+        <w:rPr>
+          <w:rFonts w:eastAsia="Times New Roman" w:cs="Courier New"/>
+          <w:lang w:eastAsia="fr-FR"/>
+        </w:rPr>
+        <w:t xml:space="preserve"> </w:t>
       </w:r>
       <w:r>
         <w:rPr>
@@ -3768,7 +3953,23 @@
           <w:rFonts w:eastAsia="Times New Roman" w:cs="Courier New"/>
           <w:lang w:eastAsia="fr-FR"/>
         </w:rPr>
-        <w:t xml:space="preserve"> sur un réseau social (Facebook, Twitter, …)</w:t>
+        <w:t xml:space="preserve"> sur un réseau social (Facebook, </w:t>
+      </w:r>
+      <w:proofErr w:type="spellStart"/>
+      <w:r>
+        <w:rPr>
+          <w:rFonts w:eastAsia="Times New Roman" w:cs="Courier New"/>
+          <w:lang w:eastAsia="fr-FR"/>
+        </w:rPr>
+        <w:t>Twitter</w:t>
+      </w:r>
+      <w:proofErr w:type="spellEnd"/>
+      <w:r>
+        <w:rPr>
+          <w:rFonts w:eastAsia="Times New Roman" w:cs="Courier New"/>
+          <w:lang w:eastAsia="fr-FR"/>
+        </w:rPr>
+        <w:t>, …)</w:t>
       </w:r>
     </w:p>
     <w:p>
@@ -5843,6 +6044,7 @@
     <w:rsid w:val="00616503"/>
     <w:rsid w:val="006C5A44"/>
     <w:rsid w:val="0076210B"/>
+    <w:rsid w:val="007E793C"/>
     <w:rsid w:val="00B918A8"/>
     <w:rsid w:val="00CF5A75"/>
     <w:rsid w:val="00D40F41"/>
@@ -6659,7 +6861,7 @@
 </file>
 
 <file path=customXml/itemProps2.xml><?xml version="1.0" encoding="utf-8"?>
-<ds:datastoreItem xmlns:ds="http://schemas.openxmlformats.org/officeDocument/2006/customXml" ds:itemID="{281D98A1-8AE9-415B-8DC1-A69CAC5B27FF}">
+<ds:datastoreItem xmlns:ds="http://schemas.openxmlformats.org/officeDocument/2006/customXml" ds:itemID="{0234B8CD-F45A-4F5D-B637-BACF4280529E}">
   <ds:schemaRefs>
     <ds:schemaRef ds:uri="http://schemas.openxmlformats.org/officeDocument/2006/bibliography"/>
   </ds:schemaRefs>

</xml_diff>